<commit_message>
Added draft version of system test specification document and updated system test plan.
</commit_message>
<xml_diff>
--- a/MGMT/QUALITY/STP/WORK IN PROGRESS/STP.docx
+++ b/MGMT/QUALITY/STP/WORK IN PROGRESS/STP.docx
@@ -2539,7 +2539,25 @@
                 <w:sz w:val="20"/>
                 <w:szCs w:val="20"/>
               </w:rPr>
-              <w:t>Test  Acceptance Criteria …………………………………………………………………………..5</w:t>
+              <w:t>Test</w:t>
+            </w:r>
+            <w:r>
+              <w:rPr>
+                <w:rFonts w:ascii="Times New Roman" w:hAnsi="Times New Roman" w:cs="Times New Roman"/>
+                <w:b w:val="0"/>
+                <w:sz w:val="20"/>
+                <w:szCs w:val="20"/>
+              </w:rPr>
+              <w:t xml:space="preserve"> Acceptance Criteria ………………………………………………………………………….</w:t>
+            </w:r>
+            <w:r>
+              <w:rPr>
+                <w:rFonts w:ascii="Times New Roman" w:hAnsi="Times New Roman" w:cs="Times New Roman"/>
+                <w:b w:val="0"/>
+                <w:sz w:val="20"/>
+                <w:szCs w:val="20"/>
+              </w:rPr>
+              <w:t>6</w:t>
             </w:r>
           </w:p>
         </w:tc>
@@ -2628,7 +2646,7 @@
                 <w:rFonts w:ascii="Times New Roman" w:hAnsi="Times New Roman" w:cs="Times New Roman"/>
                 <w:b w:val="0"/>
               </w:rPr>
-              <w:t>5</w:t>
+              <w:t>6</w:t>
             </w:r>
           </w:p>
         </w:tc>
@@ -2688,7 +2706,7 @@
                 <w:rFonts w:ascii="Times New Roman" w:hAnsi="Times New Roman" w:cs="Times New Roman"/>
                 <w:b w:val="0"/>
               </w:rPr>
-              <w:t>5</w:t>
+              <w:t>7</w:t>
             </w:r>
           </w:p>
           <w:p>
@@ -2713,7 +2731,41 @@
                 <w:sz w:val="20"/>
                 <w:szCs w:val="20"/>
               </w:rPr>
-              <w:t>Test Effort Estimate ………………………………………………………………………………6</w:t>
+              <w:t>Test Cases …………………………………………………………………………………………8</w:t>
+            </w:r>
+          </w:p>
+          <w:p>
+            <w:pPr>
+              <w:pStyle w:val="ListParagraph"/>
+              <w:numPr>
+                <w:ilvl w:val="1"/>
+                <w:numId w:val="1"/>
+              </w:numPr>
+              <w:jc w:val="distribute"/>
+              <w:rPr>
+                <w:rFonts w:ascii="Times New Roman" w:hAnsi="Times New Roman" w:cs="Times New Roman"/>
+                <w:b w:val="0"/>
+                <w:sz w:val="20"/>
+                <w:szCs w:val="20"/>
+              </w:rPr>
+            </w:pPr>
+            <w:r>
+              <w:rPr>
+                <w:rFonts w:ascii="Times New Roman" w:hAnsi="Times New Roman" w:cs="Times New Roman"/>
+                <w:b w:val="0"/>
+                <w:sz w:val="20"/>
+                <w:szCs w:val="20"/>
+              </w:rPr>
+              <w:t>Test Effort Estimate ………………………………………………………………………………</w:t>
+            </w:r>
+            <w:r>
+              <w:rPr>
+                <w:rFonts w:ascii="Times New Roman" w:hAnsi="Times New Roman" w:cs="Times New Roman"/>
+                <w:b w:val="0"/>
+                <w:sz w:val="20"/>
+                <w:szCs w:val="20"/>
+              </w:rPr>
+              <w:t>8</w:t>
             </w:r>
           </w:p>
         </w:tc>
@@ -2770,7 +2822,7 @@
                 <w:rFonts w:ascii="Times New Roman" w:hAnsi="Times New Roman" w:cs="Times New Roman"/>
                 <w:b w:val="0"/>
               </w:rPr>
-              <w:t>6</w:t>
+              <w:t>9</w:t>
             </w:r>
           </w:p>
         </w:tc>
@@ -2852,7 +2904,7 @@
                 <w:rFonts w:ascii="Times New Roman" w:hAnsi="Times New Roman" w:cs="Times New Roman"/>
                 <w:b w:val="0"/>
               </w:rPr>
-              <w:t>7</w:t>
+              <w:t>10</w:t>
             </w:r>
           </w:p>
         </w:tc>
@@ -2921,7 +2973,7 @@
                 <w:rFonts w:ascii="Times New Roman" w:hAnsi="Times New Roman" w:cs="Times New Roman"/>
                 <w:b w:val="0"/>
               </w:rPr>
-              <w:t>7</w:t>
+              <w:t>10</w:t>
             </w:r>
           </w:p>
         </w:tc>
@@ -2978,7 +3030,7 @@
                 <w:rFonts w:ascii="Times New Roman" w:hAnsi="Times New Roman" w:cs="Times New Roman"/>
                 <w:b w:val="0"/>
               </w:rPr>
-              <w:t>7</w:t>
+              <w:t>10</w:t>
             </w:r>
           </w:p>
         </w:tc>
@@ -3100,7 +3152,16 @@
                 <w:sz w:val="24"/>
                 <w:szCs w:val="24"/>
               </w:rPr>
-              <w:t>….8</w:t>
+              <w:t>…</w:t>
+            </w:r>
+            <w:r>
+              <w:rPr>
+                <w:rFonts w:ascii="Times New Roman" w:hAnsi="Times New Roman" w:cs="Times New Roman"/>
+                <w:b w:val="0"/>
+                <w:sz w:val="24"/>
+                <w:szCs w:val="24"/>
+              </w:rPr>
+              <w:t>10</w:t>
             </w:r>
           </w:p>
         </w:tc>
@@ -3153,14 +3214,14 @@
                 <w:rFonts w:ascii="Times New Roman" w:hAnsi="Times New Roman" w:cs="Times New Roman"/>
                 <w:b w:val="0"/>
               </w:rPr>
-              <w:t>…………………………………………………………………………….</w:t>
+              <w:t>……………………………………………………………………………</w:t>
             </w:r>
             <w:r>
               <w:rPr>
                 <w:rFonts w:ascii="Times New Roman" w:hAnsi="Times New Roman" w:cs="Times New Roman"/>
                 <w:b w:val="0"/>
               </w:rPr>
-              <w:t>8</w:t>
+              <w:t>11</w:t>
             </w:r>
           </w:p>
         </w:tc>
@@ -3210,14 +3271,14 @@
                 <w:rFonts w:ascii="Times New Roman" w:hAnsi="Times New Roman" w:cs="Times New Roman"/>
                 <w:b w:val="0"/>
               </w:rPr>
-              <w:t>………………………………………………………………….</w:t>
+              <w:t>…………………………………………………………………</w:t>
             </w:r>
             <w:r>
               <w:rPr>
                 <w:rFonts w:ascii="Times New Roman" w:hAnsi="Times New Roman" w:cs="Times New Roman"/>
                 <w:b w:val="0"/>
               </w:rPr>
-              <w:t>8</w:t>
+              <w:t>11</w:t>
             </w:r>
           </w:p>
         </w:tc>
@@ -3270,14 +3331,21 @@
                 <w:rFonts w:ascii="Times New Roman" w:hAnsi="Times New Roman" w:cs="Times New Roman"/>
                 <w:b w:val="0"/>
               </w:rPr>
-              <w:t>……………………………………………………..</w:t>
+              <w:t>…………………………………………………….</w:t>
             </w:r>
             <w:r>
               <w:rPr>
                 <w:rFonts w:ascii="Times New Roman" w:hAnsi="Times New Roman" w:cs="Times New Roman"/>
                 <w:b w:val="0"/>
               </w:rPr>
-              <w:t>8</w:t>
+              <w:t>1</w:t>
+            </w:r>
+            <w:r>
+              <w:rPr>
+                <w:rFonts w:ascii="Times New Roman" w:hAnsi="Times New Roman" w:cs="Times New Roman"/>
+                <w:b w:val="0"/>
+              </w:rPr>
+              <w:t>1</w:t>
             </w:r>
           </w:p>
           <w:p>
@@ -3302,7 +3370,25 @@
                 <w:sz w:val="20"/>
                 <w:szCs w:val="20"/>
               </w:rPr>
-              <w:t>Test Metrics…………………………………………………………………………………………..8</w:t>
+              <w:t>Test Metrics…………</w:t>
+            </w:r>
+            <w:r>
+              <w:rPr>
+                <w:rFonts w:ascii="Times New Roman" w:hAnsi="Times New Roman" w:cs="Times New Roman"/>
+                <w:b w:val="0"/>
+                <w:sz w:val="20"/>
+                <w:szCs w:val="20"/>
+              </w:rPr>
+              <w:t>………………………………………………………………………………</w:t>
+            </w:r>
+            <w:r>
+              <w:rPr>
+                <w:rFonts w:ascii="Times New Roman" w:hAnsi="Times New Roman" w:cs="Times New Roman"/>
+                <w:b w:val="0"/>
+                <w:sz w:val="20"/>
+                <w:szCs w:val="20"/>
+              </w:rPr>
+              <w:t>12</w:t>
             </w:r>
           </w:p>
         </w:tc>
@@ -3373,7 +3459,7 @@
                 <w:sz w:val="24"/>
                 <w:szCs w:val="24"/>
               </w:rPr>
-              <w:t>…………………………………………………………………….</w:t>
+              <w:t>……………………………………………………………………</w:t>
             </w:r>
             <w:r>
               <w:rPr>
@@ -3382,7 +3468,7 @@
                 <w:sz w:val="24"/>
                 <w:szCs w:val="24"/>
               </w:rPr>
-              <w:t>9</w:t>
+              <w:t>12</w:t>
             </w:r>
           </w:p>
         </w:tc>
@@ -3462,14 +3548,7 @@
                 <w:rFonts w:ascii="Times New Roman" w:hAnsi="Times New Roman" w:cs="Times New Roman"/>
                 <w:b w:val="0"/>
               </w:rPr>
-              <w:t>.</w:t>
-            </w:r>
-            <w:r>
-              <w:rPr>
-                <w:rFonts w:ascii="Times New Roman" w:hAnsi="Times New Roman" w:cs="Times New Roman"/>
-                <w:b w:val="0"/>
-              </w:rPr>
-              <w:t>9</w:t>
+              <w:t>12</w:t>
             </w:r>
             <w:r>
               <w:rPr>
@@ -3531,14 +3610,14 @@
                 <w:rFonts w:ascii="Times New Roman" w:hAnsi="Times New Roman" w:cs="Times New Roman"/>
                 <w:b w:val="0"/>
               </w:rPr>
-              <w:t>…………………………………………………………………………….</w:t>
+              <w:t>……………………………………………………………………………</w:t>
             </w:r>
             <w:r>
               <w:rPr>
                 <w:rFonts w:ascii="Times New Roman" w:hAnsi="Times New Roman" w:cs="Times New Roman"/>
                 <w:b w:val="0"/>
               </w:rPr>
-              <w:t>9</w:t>
+              <w:t>12</w:t>
             </w:r>
           </w:p>
         </w:tc>
@@ -3618,7 +3697,7 @@
                 <w:sz w:val="24"/>
                 <w:szCs w:val="24"/>
               </w:rPr>
-              <w:t>……………</w:t>
+              <w:t>…………</w:t>
             </w:r>
             <w:r>
               <w:rPr>
@@ -3627,7 +3706,7 @@
                 <w:sz w:val="24"/>
                 <w:szCs w:val="24"/>
               </w:rPr>
-              <w:t>9</w:t>
+              <w:t>12</w:t>
             </w:r>
           </w:p>
         </w:tc>
@@ -3677,14 +3756,14 @@
                 <w:rFonts w:ascii="Times New Roman" w:hAnsi="Times New Roman" w:cs="Times New Roman"/>
                 <w:b w:val="0"/>
               </w:rPr>
-              <w:t>……………………………………………………………………………..</w:t>
+              <w:t>…………………………………………………………………………….</w:t>
             </w:r>
             <w:r>
               <w:rPr>
                 <w:rFonts w:ascii="Times New Roman" w:hAnsi="Times New Roman" w:cs="Times New Roman"/>
                 <w:b w:val="0"/>
               </w:rPr>
-              <w:t>9</w:t>
+              <w:t>12</w:t>
             </w:r>
           </w:p>
         </w:tc>
@@ -3737,14 +3816,14 @@
                 <w:rFonts w:ascii="Times New Roman" w:hAnsi="Times New Roman" w:cs="Times New Roman"/>
                 <w:b w:val="0"/>
               </w:rPr>
-              <w:t>……………………………………………………………………………...</w:t>
+              <w:t>……………………………………………………………………………..</w:t>
             </w:r>
             <w:r>
               <w:rPr>
                 <w:rFonts w:ascii="Times New Roman" w:hAnsi="Times New Roman" w:cs="Times New Roman"/>
                 <w:b w:val="0"/>
               </w:rPr>
-              <w:t>9</w:t>
+              <w:t>12</w:t>
             </w:r>
           </w:p>
           <w:p>
@@ -3833,13 +3912,6 @@
     </w:p>
     <w:p>
       <w:pPr>
-        <w:rPr>
-          <w:rFonts w:ascii="Times New Roman" w:hAnsi="Times New Roman" w:cs="Times New Roman"/>
-        </w:rPr>
-      </w:pPr>
-    </w:p>
-    <w:p>
-      <w:pPr>
         <w:pStyle w:val="ListParagraph"/>
         <w:numPr>
           <w:ilvl w:val="0"/>
@@ -3859,6 +3931,7 @@
           <w:sz w:val="24"/>
           <w:szCs w:val="24"/>
         </w:rPr>
+        <w:lastRenderedPageBreak/>
         <w:t xml:space="preserve"> Scope</w:t>
       </w:r>
     </w:p>
@@ -5151,6 +5224,7 @@
           <w:sz w:val="24"/>
           <w:szCs w:val="24"/>
         </w:rPr>
+        <w:lastRenderedPageBreak/>
         <w:t>Test Approach</w:t>
       </w:r>
     </w:p>
@@ -6264,17 +6338,6 @@
     <w:p>
       <w:pPr>
         <w:pStyle w:val="ListParagraph"/>
-        <w:ind w:left="1350"/>
-        <w:rPr>
-          <w:rFonts w:ascii="Times New Roman" w:hAnsi="Times New Roman" w:cs="Times New Roman"/>
-          <w:sz w:val="20"/>
-          <w:szCs w:val="20"/>
-        </w:rPr>
-      </w:pPr>
-    </w:p>
-    <w:p>
-      <w:pPr>
-        <w:pStyle w:val="ListParagraph"/>
         <w:numPr>
           <w:ilvl w:val="2"/>
           <w:numId w:val="2"/>
@@ -6288,6 +6351,7 @@
           <w:sz w:val="24"/>
           <w:szCs w:val="24"/>
         </w:rPr>
+        <w:lastRenderedPageBreak/>
         <w:t>Test Acceptance Criteria</w:t>
       </w:r>
       <w:r>
@@ -7119,6 +7183,17 @@
     <w:p>
       <w:pPr>
         <w:pStyle w:val="ListParagraph"/>
+        <w:ind w:left="675"/>
+        <w:rPr>
+          <w:rFonts w:ascii="Times New Roman" w:hAnsi="Times New Roman" w:cs="Times New Roman"/>
+          <w:sz w:val="20"/>
+          <w:szCs w:val="20"/>
+        </w:rPr>
+      </w:pPr>
+    </w:p>
+    <w:p>
+      <w:pPr>
+        <w:pStyle w:val="ListParagraph"/>
         <w:numPr>
           <w:ilvl w:val="1"/>
           <w:numId w:val="2"/>
@@ -7137,6 +7212,7 @@
           <w:sz w:val="20"/>
           <w:szCs w:val="20"/>
         </w:rPr>
+        <w:lastRenderedPageBreak/>
         <w:t>Risks</w:t>
       </w:r>
     </w:p>
@@ -7628,6 +7704,162 @@
           <w:sz w:val="20"/>
           <w:szCs w:val="20"/>
         </w:rPr>
+        <w:lastRenderedPageBreak/>
+        <w:t>Test Cases</w:t>
+      </w:r>
+    </w:p>
+    <w:p>
+      <w:pPr>
+        <w:pStyle w:val="ListParagraph"/>
+        <w:ind w:left="675"/>
+        <w:rPr>
+          <w:rFonts w:ascii="Times New Roman" w:hAnsi="Times New Roman" w:cs="Times New Roman"/>
+          <w:b/>
+          <w:sz w:val="20"/>
+          <w:szCs w:val="20"/>
+        </w:rPr>
+      </w:pPr>
+    </w:p>
+    <w:p>
+      <w:pPr>
+        <w:pStyle w:val="ListParagraph"/>
+        <w:ind w:left="675"/>
+        <w:rPr>
+          <w:rFonts w:ascii="Times New Roman" w:hAnsi="Times New Roman" w:cs="Times New Roman"/>
+          <w:sz w:val="20"/>
+          <w:szCs w:val="20"/>
+        </w:rPr>
+      </w:pPr>
+      <w:r>
+        <w:rPr>
+          <w:rFonts w:ascii="Times New Roman" w:hAnsi="Times New Roman" w:cs="Times New Roman"/>
+          <w:sz w:val="20"/>
+          <w:szCs w:val="20"/>
+        </w:rPr>
+        <w:t xml:space="preserve">Test cases to be performed </w:t>
+      </w:r>
+      <w:r>
+        <w:rPr>
+          <w:rFonts w:ascii="Times New Roman" w:hAnsi="Times New Roman" w:cs="Times New Roman"/>
+          <w:sz w:val="20"/>
+          <w:szCs w:val="20"/>
+        </w:rPr>
+        <w:t>for system test are</w:t>
+      </w:r>
+      <w:r>
+        <w:rPr>
+          <w:rFonts w:ascii="Times New Roman" w:hAnsi="Times New Roman" w:cs="Times New Roman"/>
+          <w:sz w:val="20"/>
+          <w:szCs w:val="20"/>
+        </w:rPr>
+        <w:t xml:space="preserve"> </w:t>
+      </w:r>
+      <w:r>
+        <w:rPr>
+          <w:rFonts w:ascii="Times New Roman" w:hAnsi="Times New Roman" w:cs="Times New Roman"/>
+          <w:sz w:val="20"/>
+          <w:szCs w:val="20"/>
+        </w:rPr>
+        <w:t>described  in the below test specification</w:t>
+      </w:r>
+      <w:r>
+        <w:rPr>
+          <w:rFonts w:ascii="Times New Roman" w:hAnsi="Times New Roman" w:cs="Times New Roman"/>
+          <w:sz w:val="20"/>
+          <w:szCs w:val="20"/>
+        </w:rPr>
+        <w:t>:</w:t>
+      </w:r>
+    </w:p>
+    <w:p>
+      <w:pPr>
+        <w:pStyle w:val="ListParagraph"/>
+        <w:ind w:left="675"/>
+        <w:rPr>
+          <w:rFonts w:ascii="Times New Roman" w:hAnsi="Times New Roman" w:cs="Times New Roman"/>
+          <w:b/>
+          <w:sz w:val="20"/>
+          <w:szCs w:val="20"/>
+        </w:rPr>
+      </w:pPr>
+    </w:p>
+    <w:p>
+      <w:pPr>
+        <w:pStyle w:val="ListParagraph"/>
+        <w:ind w:left="675"/>
+        <w:rPr>
+          <w:rFonts w:ascii="Times New Roman" w:hAnsi="Times New Roman" w:cs="Times New Roman"/>
+          <w:b/>
+          <w:sz w:val="20"/>
+          <w:szCs w:val="20"/>
+        </w:rPr>
+      </w:pPr>
+      <w:r>
+        <w:rPr>
+          <w:rFonts w:ascii="Times New Roman" w:hAnsi="Times New Roman" w:cs="Times New Roman"/>
+          <w:b/>
+          <w:sz w:val="20"/>
+          <w:szCs w:val="20"/>
+        </w:rPr>
+        <w:object w:dxaOrig="1550" w:dyaOrig="991">
+          <v:shapetype id="_x0000_t75" coordsize="21600,21600" o:spt="75" o:preferrelative="t" path="m@4@5l@4@11@9@11@9@5xe" filled="f" stroked="f">
+            <v:stroke joinstyle="miter"/>
+            <v:formulas>
+              <v:f eqn="if lineDrawn pixelLineWidth 0"/>
+              <v:f eqn="sum @0 1 0"/>
+              <v:f eqn="sum 0 0 @1"/>
+              <v:f eqn="prod @2 1 2"/>
+              <v:f eqn="prod @3 21600 pixelWidth"/>
+              <v:f eqn="prod @3 21600 pixelHeight"/>
+              <v:f eqn="sum @0 0 1"/>
+              <v:f eqn="prod @6 1 2"/>
+              <v:f eqn="prod @7 21600 pixelWidth"/>
+              <v:f eqn="sum @8 21600 0"/>
+              <v:f eqn="prod @7 21600 pixelHeight"/>
+              <v:f eqn="sum @10 21600 0"/>
+            </v:formulas>
+            <v:path o:extrusionok="f" gradientshapeok="t" o:connecttype="rect"/>
+            <o:lock v:ext="edit" aspectratio="t"/>
+          </v:shapetype>
+          <v:shape id="_x0000_i1025" type="#_x0000_t75" style="width:77.45pt;height:49.6pt" o:ole="">
+            <v:imagedata r:id="rId10" o:title=""/>
+          </v:shape>
+          <o:OLEObject Type="Embed" ProgID="Excel.Sheet.12" ShapeID="_x0000_i1025" DrawAspect="Icon" ObjectID="_1596226523" r:id="rId11"/>
+        </w:object>
+      </w:r>
+    </w:p>
+    <w:p>
+      <w:pPr>
+        <w:pStyle w:val="ListParagraph"/>
+        <w:ind w:left="675"/>
+        <w:rPr>
+          <w:rFonts w:ascii="Times New Roman" w:hAnsi="Times New Roman" w:cs="Times New Roman"/>
+          <w:sz w:val="20"/>
+          <w:szCs w:val="20"/>
+        </w:rPr>
+      </w:pPr>
+    </w:p>
+    <w:p>
+      <w:pPr>
+        <w:pStyle w:val="ListParagraph"/>
+        <w:numPr>
+          <w:ilvl w:val="1"/>
+          <w:numId w:val="2"/>
+        </w:numPr>
+        <w:rPr>
+          <w:rFonts w:ascii="Times New Roman" w:hAnsi="Times New Roman" w:cs="Times New Roman"/>
+          <w:b/>
+          <w:sz w:val="20"/>
+          <w:szCs w:val="20"/>
+        </w:rPr>
+      </w:pPr>
+      <w:r>
+        <w:rPr>
+          <w:rFonts w:ascii="Times New Roman" w:hAnsi="Times New Roman" w:cs="Times New Roman"/>
+          <w:b/>
+          <w:sz w:val="20"/>
+          <w:szCs w:val="20"/>
+        </w:rPr>
         <w:t>Test Effort Estimate</w:t>
       </w:r>
     </w:p>
@@ -7710,6 +7942,7 @@
       <w:r>
         <w:rPr>
           <w:rFonts w:ascii="Times New Roman" w:hAnsi="Times New Roman" w:cs="Times New Roman"/>
+          <w:noProof/>
           <w:sz w:val="20"/>
           <w:szCs w:val="20"/>
         </w:rPr>
@@ -7731,7 +7964,7 @@
                     </pic:cNvPicPr>
                   </pic:nvPicPr>
                   <pic:blipFill>
-                    <a:blip r:embed="rId10"/>
+                    <a:blip r:embed="rId12"/>
                     <a:srcRect/>
                     <a:stretch>
                       <a:fillRect/>
@@ -7766,101 +7999,6 @@
         <w:ind w:left="360"/>
         <w:rPr>
           <w:rFonts w:ascii="Times New Roman" w:hAnsi="Times New Roman" w:cs="Times New Roman"/>
-          <w:sz w:val="20"/>
-          <w:szCs w:val="20"/>
-        </w:rPr>
-      </w:pPr>
-    </w:p>
-    <w:p>
-      <w:pPr>
-        <w:pStyle w:val="ListParagraph"/>
-        <w:ind w:left="360"/>
-        <w:rPr>
-          <w:rFonts w:ascii="Times New Roman" w:hAnsi="Times New Roman" w:cs="Times New Roman"/>
-          <w:b/>
-          <w:sz w:val="20"/>
-          <w:szCs w:val="20"/>
-        </w:rPr>
-      </w:pPr>
-    </w:p>
-    <w:p>
-      <w:pPr>
-        <w:pStyle w:val="ListParagraph"/>
-        <w:ind w:left="360"/>
-        <w:rPr>
-          <w:rFonts w:ascii="Times New Roman" w:hAnsi="Times New Roman" w:cs="Times New Roman"/>
-          <w:b/>
-          <w:sz w:val="20"/>
-          <w:szCs w:val="20"/>
-        </w:rPr>
-      </w:pPr>
-    </w:p>
-    <w:p>
-      <w:pPr>
-        <w:pStyle w:val="ListParagraph"/>
-        <w:ind w:left="360"/>
-        <w:rPr>
-          <w:rFonts w:ascii="Times New Roman" w:hAnsi="Times New Roman" w:cs="Times New Roman"/>
-          <w:b/>
-          <w:sz w:val="20"/>
-          <w:szCs w:val="20"/>
-        </w:rPr>
-      </w:pPr>
-    </w:p>
-    <w:p>
-      <w:pPr>
-        <w:pStyle w:val="ListParagraph"/>
-        <w:ind w:left="360"/>
-        <w:rPr>
-          <w:rFonts w:ascii="Times New Roman" w:hAnsi="Times New Roman" w:cs="Times New Roman"/>
-          <w:b/>
-          <w:sz w:val="20"/>
-          <w:szCs w:val="20"/>
-        </w:rPr>
-      </w:pPr>
-    </w:p>
-    <w:p>
-      <w:pPr>
-        <w:pStyle w:val="ListParagraph"/>
-        <w:ind w:left="360"/>
-        <w:rPr>
-          <w:rFonts w:ascii="Times New Roman" w:hAnsi="Times New Roman" w:cs="Times New Roman"/>
-          <w:b/>
-          <w:sz w:val="20"/>
-          <w:szCs w:val="20"/>
-        </w:rPr>
-      </w:pPr>
-    </w:p>
-    <w:p>
-      <w:pPr>
-        <w:pStyle w:val="ListParagraph"/>
-        <w:ind w:left="360"/>
-        <w:rPr>
-          <w:rFonts w:ascii="Times New Roman" w:hAnsi="Times New Roman" w:cs="Times New Roman"/>
-          <w:b/>
-          <w:sz w:val="20"/>
-          <w:szCs w:val="20"/>
-        </w:rPr>
-      </w:pPr>
-    </w:p>
-    <w:p>
-      <w:pPr>
-        <w:pStyle w:val="ListParagraph"/>
-        <w:ind w:left="360"/>
-        <w:rPr>
-          <w:rFonts w:ascii="Times New Roman" w:hAnsi="Times New Roman" w:cs="Times New Roman"/>
-          <w:b/>
-          <w:sz w:val="20"/>
-          <w:szCs w:val="20"/>
-        </w:rPr>
-      </w:pPr>
-    </w:p>
-    <w:p>
-      <w:pPr>
-        <w:pStyle w:val="ListParagraph"/>
-        <w:ind w:left="360"/>
-        <w:rPr>
-          <w:rFonts w:ascii="Times New Roman" w:hAnsi="Times New Roman" w:cs="Times New Roman"/>
           <w:b/>
           <w:sz w:val="20"/>
           <w:szCs w:val="20"/>
@@ -9212,16 +9350,6 @@
     </w:p>
     <w:p>
       <w:pPr>
-        <w:jc w:val="both"/>
-        <w:rPr>
-          <w:rFonts w:ascii="Times New Roman" w:hAnsi="Times New Roman" w:cs="Times New Roman"/>
-          <w:sz w:val="20"/>
-          <w:szCs w:val="20"/>
-        </w:rPr>
-      </w:pPr>
-    </w:p>
-    <w:p>
-      <w:pPr>
         <w:pStyle w:val="ListParagraph"/>
         <w:numPr>
           <w:ilvl w:val="2"/>
@@ -9239,6 +9367,7 @@
           <w:sz w:val="20"/>
           <w:szCs w:val="20"/>
         </w:rPr>
+        <w:lastRenderedPageBreak/>
         <w:t>System Test Level</w:t>
       </w:r>
     </w:p>
@@ -10153,6 +10282,7 @@
           <w:sz w:val="24"/>
           <w:szCs w:val="24"/>
         </w:rPr>
+        <w:lastRenderedPageBreak/>
         <w:tab/>
       </w:r>
       <w:r>
@@ -11572,6 +11702,30 @@
     <w:p>
       <w:pPr>
         <w:pStyle w:val="ListParagraph"/>
+        <w:ind w:left="360"/>
+        <w:rPr>
+          <w:rFonts w:ascii="Times New Roman" w:hAnsi="Times New Roman" w:cs="Times New Roman"/>
+          <w:b/>
+          <w:sz w:val="24"/>
+          <w:szCs w:val="24"/>
+        </w:rPr>
+      </w:pPr>
+    </w:p>
+    <w:p>
+      <w:pPr>
+        <w:pStyle w:val="ListParagraph"/>
+        <w:ind w:left="360"/>
+        <w:rPr>
+          <w:rFonts w:ascii="Times New Roman" w:hAnsi="Times New Roman" w:cs="Times New Roman"/>
+          <w:b/>
+          <w:sz w:val="24"/>
+          <w:szCs w:val="24"/>
+        </w:rPr>
+      </w:pPr>
+    </w:p>
+    <w:p>
+      <w:pPr>
+        <w:pStyle w:val="ListParagraph"/>
         <w:numPr>
           <w:ilvl w:val="1"/>
           <w:numId w:val="2"/>
@@ -12431,6 +12585,14 @@
           <w:sz w:val="20"/>
           <w:szCs w:val="20"/>
         </w:rPr>
+        <w:t>_</w:t>
+      </w:r>
+      <w:r>
+        <w:rPr>
+          <w:rFonts w:ascii="Times New Roman" w:hAnsi="Times New Roman" w:cs="Times New Roman"/>
+          <w:sz w:val="20"/>
+          <w:szCs w:val="20"/>
+        </w:rPr>
         <w:t>TS</w:t>
       </w:r>
       <w:r>
@@ -12604,8 +12766,8 @@
       </w:pPr>
     </w:p>
     <w:sectPr>
-      <w:headerReference w:type="default" r:id="rId11"/>
-      <w:footerReference w:type="default" r:id="rId12"/>
+      <w:headerReference w:type="default" r:id="rId13"/>
+      <w:footerReference w:type="default" r:id="rId14"/>
       <w:pgSz w:w="12240" w:h="15840"/>
       <w:pgMar w:top="1440" w:right="1440" w:bottom="1440" w:left="1440" w:header="720" w:footer="720" w:gutter="0"/>
       <w:cols w:space="720"/>
@@ -12854,7 +13016,7 @@
             <w:i/>
             <w:noProof/>
           </w:rPr>
-          <w:t>3</w:t>
+          <w:t>12</w:t>
         </w:r>
         <w:r>
           <w:rPr>

</xml_diff>